<commit_message>
Se realiza creacion de proyecto spring boot y se define estructura de carpetas inicial
</commit_message>
<xml_diff>
--- a/Documentacion/Tecnica/Tecnologias monolito.docx
+++ b/Documentacion/Tecnica/Tecnologias monolito.docx
@@ -362,21 +362,7 @@
         <w:rPr>
           <w:lang w:val="es-MX"/>
         </w:rPr>
-        <w:t xml:space="preserve"> Envió de notificaciones </w:t>
-      </w:r>
-      <w:proofErr w:type="spellStart"/>
-      <w:r>
-        <w:rPr>
-          <w:lang w:val="es-MX"/>
-        </w:rPr>
-        <w:t>push</w:t>
-      </w:r>
-      <w:proofErr w:type="spellEnd"/>
-      <w:r>
-        <w:rPr>
-          <w:lang w:val="es-MX"/>
-        </w:rPr>
-        <w:t xml:space="preserve"> y correos electrónicos.</w:t>
+        <w:t xml:space="preserve"> Envió de notificaciones push y correos electrónicos.</w:t>
       </w:r>
     </w:p>
     <w:p>
@@ -731,7 +717,6 @@
                 <w:lang w:val="es-MX"/>
               </w:rPr>
             </w:pPr>
-            <w:proofErr w:type="spellStart"/>
             <w:r>
               <w:rPr>
                 <w:b/>
@@ -740,7 +725,6 @@
               </w:rPr>
               <w:t>Version</w:t>
             </w:r>
-            <w:proofErr w:type="spellEnd"/>
           </w:p>
         </w:tc>
       </w:tr>
@@ -823,14 +807,12 @@
                 <w:lang w:val="es-MX"/>
               </w:rPr>
             </w:pPr>
-            <w:proofErr w:type="spellStart"/>
             <w:r>
               <w:rPr>
                 <w:lang w:val="es-MX"/>
               </w:rPr>
               <w:t>Flutter</w:t>
             </w:r>
-            <w:proofErr w:type="spellEnd"/>
           </w:p>
         </w:tc>
         <w:tc>
@@ -857,14 +839,12 @@
                 <w:lang w:val="es-MX"/>
               </w:rPr>
             </w:pPr>
-            <w:proofErr w:type="spellStart"/>
             <w:r>
               <w:rPr>
                 <w:lang w:val="es-MX"/>
               </w:rPr>
               <w:t>Backend</w:t>
             </w:r>
-            <w:proofErr w:type="spellEnd"/>
           </w:p>
         </w:tc>
         <w:tc>
@@ -881,16 +861,8 @@
               <w:rPr>
                 <w:lang w:val="es-MX"/>
               </w:rPr>
-              <w:t xml:space="preserve">Spring </w:t>
+              <w:t>Spring boot</w:t>
             </w:r>
-            <w:proofErr w:type="spellStart"/>
-            <w:r>
-              <w:rPr>
-                <w:lang w:val="es-MX"/>
-              </w:rPr>
-              <w:t>boot</w:t>
-            </w:r>
-            <w:proofErr w:type="spellEnd"/>
           </w:p>
         </w:tc>
         <w:tc>
@@ -935,14 +907,12 @@
                 <w:lang w:val="es-MX"/>
               </w:rPr>
             </w:pPr>
-            <w:proofErr w:type="spellStart"/>
             <w:r>
               <w:rPr>
                 <w:lang w:val="es-MX"/>
               </w:rPr>
               <w:t>PostgresSQL</w:t>
             </w:r>
-            <w:proofErr w:type="spellEnd"/>
           </w:p>
         </w:tc>
         <w:tc>
@@ -1068,14 +1038,12 @@
           <w:numId w:val="4"/>
         </w:numPr>
       </w:pPr>
-      <w:proofErr w:type="spellStart"/>
       <w:r>
         <w:rPr>
           <w:lang w:val="es-MX"/>
         </w:rPr>
         <w:t>User</w:t>
       </w:r>
-      <w:proofErr w:type="spellEnd"/>
       <w:r>
         <w:rPr>
           <w:lang w:val="es-MX"/>
@@ -1100,7 +1068,6 @@
         </w:rPr>
         <w:t xml:space="preserve">Player </w:t>
       </w:r>
-      <w:proofErr w:type="spellStart"/>
       <w:r>
         <w:rPr>
           <w:lang w:val="es-MX"/>
@@ -1113,7 +1080,6 @@
         </w:rPr>
         <w:t>onnection</w:t>
       </w:r>
-      <w:proofErr w:type="spellEnd"/>
       <w:r>
         <w:rPr>
           <w:lang w:val="es-MX"/>
@@ -1147,14 +1113,12 @@
           <w:lang w:val="es-MX"/>
         </w:rPr>
       </w:pPr>
-      <w:proofErr w:type="spellStart"/>
       <w:r>
         <w:rPr>
           <w:lang w:val="es-MX"/>
         </w:rPr>
         <w:t>Notification</w:t>
       </w:r>
-      <w:proofErr w:type="spellEnd"/>
       <w:r>
         <w:rPr>
           <w:lang w:val="es-MX"/>
@@ -1175,14 +1139,12 @@
           <w:lang w:val="es-MX"/>
         </w:rPr>
       </w:pPr>
-      <w:proofErr w:type="spellStart"/>
       <w:r>
         <w:rPr>
           <w:lang w:val="es-MX"/>
         </w:rPr>
         <w:t>Betting.</w:t>
       </w:r>
-      <w:proofErr w:type="spellEnd"/>
     </w:p>
     <w:p>
       <w:pPr>
@@ -1219,35 +1181,7 @@
         <w:rPr>
           <w:lang w:val="es-MX"/>
         </w:rPr>
-        <w:t xml:space="preserve">A continuación, se relaciona un ejemplo de la distribución de capetas para un servicio con la tecnología </w:t>
-      </w:r>
-      <w:proofErr w:type="spellStart"/>
-      <w:r>
-        <w:rPr>
-          <w:lang w:val="es-MX"/>
-        </w:rPr>
-        <w:t>spring</w:t>
-      </w:r>
-      <w:proofErr w:type="spellEnd"/>
-      <w:r>
-        <w:rPr>
-          <w:lang w:val="es-MX"/>
-        </w:rPr>
-        <w:t xml:space="preserve"> </w:t>
-      </w:r>
-      <w:proofErr w:type="spellStart"/>
-      <w:r>
-        <w:rPr>
-          <w:lang w:val="es-MX"/>
-        </w:rPr>
-        <w:t>boot</w:t>
-      </w:r>
-      <w:proofErr w:type="spellEnd"/>
-      <w:r>
-        <w:rPr>
-          <w:lang w:val="es-MX"/>
-        </w:rPr>
-        <w:t>.</w:t>
+        <w:t>A continuación, se relaciona un ejemplo de la distribución de capetas para un servicio con la tecnología spring boot.</w:t>
       </w:r>
     </w:p>
     <w:p>
@@ -1262,10 +1196,10 @@
         </w:rPr>
         <w:lastRenderedPageBreak/>
         <w:drawing>
-          <wp:inline distT="0" distB="0" distL="0" distR="0" wp14:anchorId="4AD926EA" wp14:editId="34B7A433">
-            <wp:extent cx="2026310" cy="3031806"/>
-            <wp:effectExtent l="0" t="0" r="0" b="0"/>
-            <wp:docPr id="1079461556" name="Imagen 1"/>
+          <wp:inline distT="0" distB="0" distL="0" distR="0" wp14:anchorId="6F6BC306" wp14:editId="6C1FBA3D">
+            <wp:extent cx="2467155" cy="3915760"/>
+            <wp:effectExtent l="0" t="0" r="0" b="8890"/>
+            <wp:docPr id="309388565" name="Imagen 1"/>
             <wp:cNvGraphicFramePr>
               <a:graphicFrameLocks xmlns:a="http://schemas.openxmlformats.org/drawingml/2006/main" noChangeAspect="1"/>
             </wp:cNvGraphicFramePr>
@@ -1273,7 +1207,7 @@
               <a:graphicData uri="http://schemas.openxmlformats.org/drawingml/2006/picture">
                 <pic:pic xmlns:pic="http://schemas.openxmlformats.org/drawingml/2006/picture">
                   <pic:nvPicPr>
-                    <pic:cNvPr id="1079461556" name=""/>
+                    <pic:cNvPr id="309388565" name=""/>
                     <pic:cNvPicPr/>
                   </pic:nvPicPr>
                   <pic:blipFill>
@@ -1285,7 +1219,7 @@
                   <pic:spPr>
                     <a:xfrm>
                       <a:off x="0" y="0"/>
-                      <a:ext cx="2064873" cy="3089505"/>
+                      <a:ext cx="2467155" cy="3915760"/>
                     </a:xfrm>
                     <a:prstGeom prst="rect">
                       <a:avLst/>
@@ -1323,23 +1257,48 @@
           <w:numId w:val="3"/>
         </w:numPr>
       </w:pPr>
-      <w:proofErr w:type="spellStart"/>
       <w:r>
         <w:rPr>
           <w:b/>
           <w:bCs/>
           <w:lang w:val="es-MX"/>
         </w:rPr>
-        <w:t>config</w:t>
-      </w:r>
-      <w:proofErr w:type="spellEnd"/>
+        <w:t>config/</w:t>
+      </w:r>
+    </w:p>
+    <w:p>
+      <w:pPr>
+        <w:pStyle w:val="Prrafodelista"/>
+      </w:pPr>
+      <w:r>
+        <w:t xml:space="preserve">Nombre archivo: </w:t>
+      </w:r>
+      <w:r>
+        <w:t>AppConfig.java</w:t>
+      </w:r>
+    </w:p>
+    <w:p>
+      <w:pPr>
+        <w:pStyle w:val="Prrafodelista"/>
+      </w:pPr>
+      <w:r>
+        <w:t>Configuración general de la aplicación, como beans y propiedades específicas.</w:t>
+      </w:r>
+    </w:p>
+    <w:p>
+      <w:pPr>
+        <w:pStyle w:val="Prrafodelista"/>
+        <w:numPr>
+          <w:ilvl w:val="0"/>
+          <w:numId w:val="3"/>
+        </w:numPr>
+      </w:pPr>
       <w:r>
         <w:rPr>
           <w:b/>
           <w:bCs/>
-          <w:lang w:val="es-MX"/>
-        </w:rPr>
-        <w:t>/</w:t>
+        </w:rPr>
+        <w:t>controller/</w:t>
       </w:r>
     </w:p>
     <w:p>
@@ -1350,23 +1309,15 @@
         <w:t xml:space="preserve">Nombre archivo: </w:t>
       </w:r>
       <w:r>
-        <w:t>AppConfig.java</w:t>
-      </w:r>
-    </w:p>
-    <w:p>
-      <w:pPr>
-        <w:pStyle w:val="Prrafodelista"/>
-      </w:pPr>
-      <w:r>
-        <w:t xml:space="preserve">Configuración general de la aplicación, como </w:t>
-      </w:r>
-      <w:proofErr w:type="spellStart"/>
-      <w:r>
-        <w:t>beans</w:t>
-      </w:r>
-      <w:proofErr w:type="spellEnd"/>
-      <w:r>
-        <w:t xml:space="preserve"> y propiedades específicas.</w:t>
+        <w:t>UserController.java</w:t>
+      </w:r>
+    </w:p>
+    <w:p>
+      <w:pPr>
+        <w:pStyle w:val="Prrafodelista"/>
+      </w:pPr>
+      <w:r>
+        <w:t>Controladores REST que manejan las solicitudes HTTP relacionadas con usuarios.</w:t>
       </w:r>
     </w:p>
     <w:p>
@@ -1376,41 +1327,39 @@
           <w:ilvl w:val="0"/>
           <w:numId w:val="3"/>
         </w:numPr>
-      </w:pPr>
-      <w:proofErr w:type="spellStart"/>
-      <w:r>
         <w:rPr>
           <w:b/>
           <w:bCs/>
         </w:rPr>
-        <w:t>controller</w:t>
-      </w:r>
-      <w:proofErr w:type="spellEnd"/>
+      </w:pPr>
       <w:r>
         <w:rPr>
           <w:b/>
           <w:bCs/>
         </w:rPr>
-        <w:t>/</w:t>
-      </w:r>
-    </w:p>
-    <w:p>
-      <w:pPr>
-        <w:pStyle w:val="Prrafodelista"/>
-      </w:pPr>
-      <w:r>
-        <w:t xml:space="preserve">Nombre archivo: </w:t>
-      </w:r>
-      <w:r>
-        <w:t>UserController.java</w:t>
-      </w:r>
-    </w:p>
-    <w:p>
-      <w:pPr>
-        <w:pStyle w:val="Prrafodelista"/>
-      </w:pPr>
-      <w:r>
-        <w:t>Controladores REST que manejan las solicitudes HTTP relacionadas con usuarios.</w:t>
+        <w:t>dto/</w:t>
+      </w:r>
+    </w:p>
+    <w:p>
+      <w:pPr>
+        <w:pStyle w:val="Prrafodelista"/>
+      </w:pPr>
+      <w:r>
+        <w:t>Nombre archivo:</w:t>
+      </w:r>
+      <w:r>
+        <w:t xml:space="preserve"> </w:t>
+      </w:r>
+      <w:r>
+        <w:t>UserDTO.java</w:t>
+      </w:r>
+    </w:p>
+    <w:p>
+      <w:pPr>
+        <w:pStyle w:val="Prrafodelista"/>
+      </w:pPr>
+      <w:r>
+        <w:t>Transferencia de datos</w:t>
       </w:r>
     </w:p>
     <w:p>
@@ -1420,20 +1369,46 @@
           <w:ilvl w:val="0"/>
           <w:numId w:val="3"/>
         </w:numPr>
+      </w:pPr>
+      <w:r>
         <w:rPr>
           <w:b/>
           <w:bCs/>
         </w:rPr>
-      </w:pPr>
-      <w:proofErr w:type="spellStart"/>
+        <w:t>exception/</w:t>
+      </w:r>
+    </w:p>
+    <w:p>
+      <w:pPr>
+        <w:pStyle w:val="Prrafodelista"/>
+      </w:pPr>
+      <w:r>
+        <w:t>Nombre archivo: GlobalExceptionHandler.java</w:t>
+      </w:r>
+    </w:p>
+    <w:p>
+      <w:pPr>
+        <w:pStyle w:val="Prrafodelista"/>
+      </w:pPr>
+      <w:r>
+        <w:t>Maneja todas las excepciones globales de la aplicación</w:t>
+      </w:r>
+    </w:p>
+    <w:p>
+      <w:pPr>
+        <w:pStyle w:val="Prrafodelista"/>
+        <w:numPr>
+          <w:ilvl w:val="0"/>
+          <w:numId w:val="3"/>
+        </w:numPr>
+      </w:pPr>
       <w:r>
         <w:rPr>
           <w:b/>
           <w:bCs/>
         </w:rPr>
-        <w:t>dto</w:t>
-      </w:r>
-      <w:proofErr w:type="spellEnd"/>
+        <w:t>entity</w:t>
+      </w:r>
       <w:r>
         <w:rPr>
           <w:b/>
@@ -1447,21 +1422,18 @@
         <w:pStyle w:val="Prrafodelista"/>
       </w:pPr>
       <w:r>
-        <w:t>Nombre archivo:</w:t>
-      </w:r>
-      <w:r>
-        <w:t xml:space="preserve"> </w:t>
-      </w:r>
-      <w:r>
-        <w:t>UserDTO.java</w:t>
-      </w:r>
-    </w:p>
-    <w:p>
-      <w:pPr>
-        <w:pStyle w:val="Prrafodelista"/>
-      </w:pPr>
-      <w:r>
-        <w:t>Transferencia de datos</w:t>
+        <w:t>Nombre archivo: User.java</w:t>
+      </w:r>
+    </w:p>
+    <w:p>
+      <w:pPr>
+        <w:pStyle w:val="Prrafodelista"/>
+      </w:pPr>
+      <w:r>
+        <w:t>C</w:t>
+      </w:r>
+      <w:r>
+        <w:t>lases que representan las entidades de la base de datos.</w:t>
       </w:r>
     </w:p>
     <w:p>
@@ -1472,37 +1444,61 @@
           <w:numId w:val="3"/>
         </w:numPr>
       </w:pPr>
-      <w:proofErr w:type="spellStart"/>
       <w:r>
         <w:rPr>
           <w:b/>
           <w:bCs/>
         </w:rPr>
-        <w:t>exception</w:t>
-      </w:r>
-      <w:proofErr w:type="spellEnd"/>
+        <w:t>repository/</w:t>
+      </w:r>
+    </w:p>
+    <w:p>
+      <w:pPr>
+        <w:pStyle w:val="Prrafodelista"/>
+      </w:pPr>
+      <w:r>
+        <w:t>Nombre archivo: UserRepository.java</w:t>
+      </w:r>
+    </w:p>
+    <w:p>
+      <w:pPr>
+        <w:pStyle w:val="Prrafodelista"/>
+      </w:pPr>
+      <w:r>
+        <w:t>Interfaces que extienden JpaRepository o CrudRepository para interactuar con la base de datos.</w:t>
+      </w:r>
+    </w:p>
+    <w:p>
+      <w:pPr>
+        <w:pStyle w:val="Prrafodelista"/>
+        <w:numPr>
+          <w:ilvl w:val="0"/>
+          <w:numId w:val="3"/>
+        </w:numPr>
+      </w:pPr>
       <w:r>
         <w:rPr>
           <w:b/>
           <w:bCs/>
         </w:rPr>
-        <w:t>/</w:t>
-      </w:r>
-    </w:p>
-    <w:p>
-      <w:pPr>
-        <w:pStyle w:val="Prrafodelista"/>
-      </w:pPr>
-      <w:r>
-        <w:t>Nombre archivo: GlobalExceptionHandler.java</w:t>
-      </w:r>
-    </w:p>
-    <w:p>
-      <w:pPr>
-        <w:pStyle w:val="Prrafodelista"/>
-      </w:pPr>
-      <w:r>
-        <w:t>Maneja todas las excepciones globales de la aplicación</w:t>
+        <w:t>service/</w:t>
+      </w:r>
+    </w:p>
+    <w:p>
+      <w:pPr>
+        <w:pStyle w:val="Prrafodelista"/>
+      </w:pPr>
+      <w:r>
+        <w:t>Nombre archivo: UserService.java</w:t>
+      </w:r>
+    </w:p>
+    <w:p>
+      <w:pPr>
+        <w:pStyle w:val="Prrafodelista"/>
+      </w:pPr>
+      <w:r>
+        <w:lastRenderedPageBreak/>
+        <w:t>Clases abstractas que definen las funcionalidades.</w:t>
       </w:r>
     </w:p>
     <w:p>
@@ -1513,40 +1509,66 @@
           <w:numId w:val="3"/>
         </w:numPr>
       </w:pPr>
-      <w:proofErr w:type="spellStart"/>
       <w:r>
         <w:rPr>
           <w:b/>
           <w:bCs/>
         </w:rPr>
-        <w:t>model</w:t>
-      </w:r>
-      <w:proofErr w:type="spellEnd"/>
+        <w:t>service/impl/</w:t>
+      </w:r>
+    </w:p>
+    <w:p>
+      <w:pPr>
+        <w:pStyle w:val="Prrafodelista"/>
+      </w:pPr>
+      <w:r>
+        <w:t>Nombre archivo: UserServiceImpl.java</w:t>
+      </w:r>
+    </w:p>
+    <w:p>
+      <w:pPr>
+        <w:pStyle w:val="Prrafodelista"/>
+      </w:pPr>
+      <w:r>
+        <w:t>Clases que</w:t>
+      </w:r>
+      <w:r>
+        <w:t xml:space="preserve"> extiende de UserService y</w:t>
+      </w:r>
+      <w:r>
+        <w:t xml:space="preserve"> contienen la lógica de negocio.</w:t>
+      </w:r>
+    </w:p>
+    <w:p>
+      <w:pPr>
+        <w:pStyle w:val="Prrafodelista"/>
+        <w:numPr>
+          <w:ilvl w:val="0"/>
+          <w:numId w:val="3"/>
+        </w:numPr>
+      </w:pPr>
       <w:r>
         <w:rPr>
           <w:b/>
           <w:bCs/>
         </w:rPr>
-        <w:t>/</w:t>
-      </w:r>
-    </w:p>
-    <w:p>
-      <w:pPr>
-        <w:pStyle w:val="Prrafodelista"/>
-      </w:pPr>
-      <w:r>
-        <w:t>Nombre archivo: User.java</w:t>
-      </w:r>
-    </w:p>
-    <w:p>
-      <w:pPr>
-        <w:pStyle w:val="Prrafodelista"/>
-      </w:pPr>
-      <w:r>
-        <w:t>C</w:t>
-      </w:r>
-      <w:r>
-        <w:t>lases que representan las entidades de la base de datos.</w:t>
+        <w:t>security/</w:t>
+      </w:r>
+    </w:p>
+    <w:p>
+      <w:pPr>
+        <w:pStyle w:val="Prrafodelista"/>
+      </w:pPr>
+      <w:r>
+        <w:t>Nombre archivo: SecurityConfig.java</w:t>
+      </w:r>
+    </w:p>
+    <w:p>
+      <w:pPr>
+        <w:pStyle w:val="Prrafodelista"/>
+      </w:pPr>
+      <w:r>
+        <w:t>Configuración de seguridad, incluyendo reglas de acceso y protección de rutas.</w:t>
       </w:r>
     </w:p>
     <w:p>
@@ -1557,232 +1579,12 @@
           <w:numId w:val="3"/>
         </w:numPr>
       </w:pPr>
-      <w:proofErr w:type="spellStart"/>
       <w:r>
         <w:rPr>
           <w:b/>
           <w:bCs/>
         </w:rPr>
-        <w:t>repository</w:t>
-      </w:r>
-      <w:proofErr w:type="spellEnd"/>
-      <w:r>
-        <w:rPr>
-          <w:b/>
-          <w:bCs/>
-        </w:rPr>
-        <w:t>/</w:t>
-      </w:r>
-    </w:p>
-    <w:p>
-      <w:pPr>
-        <w:pStyle w:val="Prrafodelista"/>
-      </w:pPr>
-      <w:r>
-        <w:t>Nombre archivo: UserRepository.java</w:t>
-      </w:r>
-    </w:p>
-    <w:p>
-      <w:pPr>
-        <w:pStyle w:val="Prrafodelista"/>
-      </w:pPr>
-      <w:r>
-        <w:t xml:space="preserve">Interfaces que extienden </w:t>
-      </w:r>
-      <w:proofErr w:type="spellStart"/>
-      <w:r>
-        <w:t>JpaRepository</w:t>
-      </w:r>
-      <w:proofErr w:type="spellEnd"/>
-      <w:r>
-        <w:t xml:space="preserve"> o </w:t>
-      </w:r>
-      <w:proofErr w:type="spellStart"/>
-      <w:r>
-        <w:t>CrudRepository</w:t>
-      </w:r>
-      <w:proofErr w:type="spellEnd"/>
-      <w:r>
-        <w:t xml:space="preserve"> para interactuar con la base de datos.</w:t>
-      </w:r>
-    </w:p>
-    <w:p>
-      <w:pPr>
-        <w:pStyle w:val="Prrafodelista"/>
-        <w:numPr>
-          <w:ilvl w:val="0"/>
-          <w:numId w:val="3"/>
-        </w:numPr>
-      </w:pPr>
-      <w:proofErr w:type="spellStart"/>
-      <w:r>
-        <w:rPr>
-          <w:b/>
-          <w:bCs/>
-        </w:rPr>
-        <w:t>service</w:t>
-      </w:r>
-      <w:proofErr w:type="spellEnd"/>
-      <w:r>
-        <w:rPr>
-          <w:b/>
-          <w:bCs/>
-        </w:rPr>
-        <w:t>/</w:t>
-      </w:r>
-    </w:p>
-    <w:p>
-      <w:pPr>
-        <w:pStyle w:val="Prrafodelista"/>
-      </w:pPr>
-      <w:r>
-        <w:t>Nombre archivo: UserService.java</w:t>
-      </w:r>
-    </w:p>
-    <w:p>
-      <w:pPr>
-        <w:pStyle w:val="Prrafodelista"/>
-      </w:pPr>
-      <w:r>
-        <w:t>Clases abstractas que definen las funcionalidades.</w:t>
-      </w:r>
-    </w:p>
-    <w:p>
-      <w:pPr>
-        <w:pStyle w:val="Prrafodelista"/>
-        <w:numPr>
-          <w:ilvl w:val="0"/>
-          <w:numId w:val="3"/>
-        </w:numPr>
-      </w:pPr>
-      <w:proofErr w:type="spellStart"/>
-      <w:r>
-        <w:rPr>
-          <w:b/>
-          <w:bCs/>
-        </w:rPr>
-        <w:t>service</w:t>
-      </w:r>
-      <w:proofErr w:type="spellEnd"/>
-      <w:r>
-        <w:rPr>
-          <w:b/>
-          <w:bCs/>
-        </w:rPr>
-        <w:t>/</w:t>
-      </w:r>
-      <w:proofErr w:type="spellStart"/>
-      <w:r>
-        <w:rPr>
-          <w:b/>
-          <w:bCs/>
-        </w:rPr>
-        <w:t>impl</w:t>
-      </w:r>
-      <w:proofErr w:type="spellEnd"/>
-      <w:r>
-        <w:rPr>
-          <w:b/>
-          <w:bCs/>
-        </w:rPr>
-        <w:t>/</w:t>
-      </w:r>
-    </w:p>
-    <w:p>
-      <w:pPr>
-        <w:pStyle w:val="Prrafodelista"/>
-      </w:pPr>
-      <w:r>
-        <w:t>Nombre archivo: UserServiceImpl.java</w:t>
-      </w:r>
-    </w:p>
-    <w:p>
-      <w:pPr>
-        <w:pStyle w:val="Prrafodelista"/>
-      </w:pPr>
-      <w:r>
-        <w:t>Clases que</w:t>
-      </w:r>
-      <w:r>
-        <w:t xml:space="preserve"> extiende de </w:t>
-      </w:r>
-      <w:proofErr w:type="spellStart"/>
-      <w:r>
-        <w:t>UserService</w:t>
-      </w:r>
-      <w:proofErr w:type="spellEnd"/>
-      <w:r>
-        <w:t xml:space="preserve"> y</w:t>
-      </w:r>
-      <w:r>
-        <w:t xml:space="preserve"> contienen la lógica de negocio.</w:t>
-      </w:r>
-    </w:p>
-    <w:p>
-      <w:pPr>
-        <w:pStyle w:val="Prrafodelista"/>
-        <w:numPr>
-          <w:ilvl w:val="0"/>
-          <w:numId w:val="3"/>
-        </w:numPr>
-      </w:pPr>
-      <w:proofErr w:type="spellStart"/>
-      <w:r>
-        <w:rPr>
-          <w:b/>
-          <w:bCs/>
-        </w:rPr>
-        <w:lastRenderedPageBreak/>
-        <w:t>security</w:t>
-      </w:r>
-      <w:proofErr w:type="spellEnd"/>
-      <w:r>
-        <w:rPr>
-          <w:b/>
-          <w:bCs/>
-        </w:rPr>
-        <w:t>/</w:t>
-      </w:r>
-    </w:p>
-    <w:p>
-      <w:pPr>
-        <w:pStyle w:val="Prrafodelista"/>
-      </w:pPr>
-      <w:r>
-        <w:t>Nombre archivo: SecurityConfig.java</w:t>
-      </w:r>
-    </w:p>
-    <w:p>
-      <w:pPr>
-        <w:pStyle w:val="Prrafodelista"/>
-      </w:pPr>
-      <w:r>
-        <w:t>Configuración de seguridad, incluyendo reglas de acceso y protección de rutas.</w:t>
-      </w:r>
-    </w:p>
-    <w:p>
-      <w:pPr>
-        <w:pStyle w:val="Prrafodelista"/>
-        <w:numPr>
-          <w:ilvl w:val="0"/>
-          <w:numId w:val="3"/>
-        </w:numPr>
-      </w:pPr>
-      <w:proofErr w:type="spellStart"/>
-      <w:r>
-        <w:rPr>
-          <w:b/>
-          <w:bCs/>
-        </w:rPr>
-        <w:t>util</w:t>
-      </w:r>
-      <w:proofErr w:type="spellEnd"/>
-      <w:r>
-        <w:rPr>
-          <w:b/>
-          <w:bCs/>
-        </w:rPr>
-        <w:t>/J</w:t>
+        <w:t>util/J</w:t>
       </w:r>
       <w:r>
         <w:t>wtUtil.java</w:t>
@@ -1912,15 +1714,7 @@
           </w:tcPr>
           <w:p>
             <w:r>
-              <w:t xml:space="preserve">Amazon Virtual </w:t>
-            </w:r>
-            <w:proofErr w:type="spellStart"/>
-            <w:r>
-              <w:t>Private</w:t>
-            </w:r>
-            <w:proofErr w:type="spellEnd"/>
-            <w:r>
-              <w:t xml:space="preserve"> Cloud (VPC)</w:t>
+              <w:t>Amazon Virtual Private Cloud (VPC)</w:t>
             </w:r>
           </w:p>
         </w:tc>

</xml_diff>